<commit_message>
added cert to CV
</commit_message>
<xml_diff>
--- a/MyCV.docx
+++ b/MyCV.docx
@@ -1055,38 +1055,101 @@
           <w:lang w:val="en-US"/>
         </w:rPr>
         <w:br/>
-        <w:t>- HTML</w:t>
+        <w:t>-</w:t>
       </w:r>
       <w:r>
         <w:rPr>
           <w:rFonts w:ascii="Arial" w:hAnsi="Arial" w:cs="Arial"/>
           <w:lang w:val="en-US"/>
         </w:rPr>
+        <w:t xml:space="preserve"> 2 x </w:t>
+      </w:r>
+      <w:r>
+        <w:rPr>
+          <w:rFonts w:ascii="Arial" w:hAnsi="Arial" w:cs="Arial"/>
+          <w:lang w:val="en-US"/>
+        </w:rPr>
+        <w:t>HTML</w:t>
+      </w:r>
+      <w:r>
+        <w:rPr>
+          <w:rFonts w:ascii="Arial" w:hAnsi="Arial" w:cs="Arial"/>
+          <w:lang w:val="en-US"/>
+        </w:rPr>
         <w:br/>
-        <w:t>-JavaScript</w:t>
+        <w:t>-</w:t>
       </w:r>
       <w:r>
         <w:rPr>
           <w:rFonts w:ascii="Arial" w:hAnsi="Arial" w:cs="Arial"/>
           <w:lang w:val="en-US"/>
         </w:rPr>
+        <w:t xml:space="preserve"> 1 x </w:t>
+      </w:r>
+      <w:r>
+        <w:rPr>
+          <w:rFonts w:ascii="Arial" w:hAnsi="Arial" w:cs="Arial"/>
+          <w:lang w:val="en-US"/>
+        </w:rPr>
+        <w:t>JavaScript</w:t>
+      </w:r>
+      <w:r>
+        <w:rPr>
+          <w:rFonts w:ascii="Arial" w:hAnsi="Arial" w:cs="Arial"/>
+          <w:lang w:val="en-US"/>
+        </w:rPr>
         <w:br/>
-        <w:t xml:space="preserve">-Java </w:t>
+        <w:t>-</w:t>
       </w:r>
       <w:r>
         <w:rPr>
           <w:rFonts w:ascii="Arial" w:hAnsi="Arial" w:cs="Arial"/>
           <w:lang w:val="en-US"/>
         </w:rPr>
+        <w:t xml:space="preserve"> 1 x </w:t>
+      </w:r>
+      <w:r>
+        <w:rPr>
+          <w:rFonts w:ascii="Arial" w:hAnsi="Arial" w:cs="Arial"/>
+          <w:lang w:val="en-US"/>
+        </w:rPr>
+        <w:t xml:space="preserve">Java </w:t>
+      </w:r>
+      <w:r>
+        <w:rPr>
+          <w:rFonts w:ascii="Arial" w:hAnsi="Arial" w:cs="Arial"/>
+          <w:lang w:val="en-US"/>
+        </w:rPr>
         <w:br/>
-        <w:t>-Python</w:t>
+        <w:t>-</w:t>
       </w:r>
       <w:r>
         <w:rPr>
           <w:rFonts w:ascii="Arial" w:hAnsi="Arial" w:cs="Arial"/>
           <w:lang w:val="en-US"/>
         </w:rPr>
+        <w:t xml:space="preserve"> 1 x </w:t>
+      </w:r>
+      <w:r>
+        <w:rPr>
+          <w:rFonts w:ascii="Arial" w:hAnsi="Arial" w:cs="Arial"/>
+          <w:lang w:val="en-US"/>
+        </w:rPr>
+        <w:t>Python</w:t>
+      </w:r>
+      <w:r>
+        <w:rPr>
+          <w:rFonts w:ascii="Arial" w:hAnsi="Arial" w:cs="Arial"/>
+          <w:lang w:val="en-US"/>
+        </w:rPr>
         <w:br/>
+      </w:r>
+      <w:r>
+        <w:rPr>
+          <w:rFonts w:ascii="Arial" w:hAnsi="Arial" w:cs="Arial"/>
+          <w:lang w:val="en-US"/>
+        </w:rPr>
+        <w:t>- 1 x SQL</w:t>
       </w:r>
       <w:r>
         <w:rPr>

</xml_diff>